<commit_message>
Deletion of useless tong finger position
</commit_message>
<xml_diff>
--- a/MP_EXM_Propuesta Inicial Implementacion.docx
+++ b/MP_EXM_Propuesta Inicial Implementacion.docx
@@ -7,12 +7,7 @@
         <w:pStyle w:val="Title"/>
       </w:pPr>
       <w:r>
-        <w:t>Propuesta ini</w:t>
-      </w:r>
-      <w:bookmarkStart w:id="0" w:name="_GoBack"/>
-      <w:bookmarkEnd w:id="0"/>
-      <w:r>
-        <w:t>cial</w:t>
+        <w:t>Propuesta inicial</w:t>
       </w:r>
     </w:p>
     <w:p>
@@ -1323,95 +1318,6 @@
               <w:jc w:val="center"/>
             </w:pPr>
             <w:r>
-              <w:t>0</w:t>
-            </w:r>
-          </w:p>
-        </w:tc>
-        <w:tc>
-          <w:tcPr>
-            <w:tcW w:w="768" w:type="dxa"/>
-            <w:shd w:val="clear" w:color="auto" w:fill="A6A6A6" w:themeFill="background1" w:themeFillShade="A6"/>
-          </w:tcPr>
-          <w:p>
-            <w:pPr>
-              <w:jc w:val="center"/>
-            </w:pPr>
-            <w:r>
-              <w:t>1</w:t>
-            </w:r>
-          </w:p>
-        </w:tc>
-        <w:tc>
-          <w:tcPr>
-            <w:tcW w:w="797" w:type="dxa"/>
-            <w:shd w:val="clear" w:color="auto" w:fill="A6A6A6" w:themeFill="background1" w:themeFillShade="A6"/>
-          </w:tcPr>
-          <w:p>
-            <w:pPr>
-              <w:jc w:val="center"/>
-            </w:pPr>
-            <w:r>
-              <w:t>1</w:t>
-            </w:r>
-          </w:p>
-        </w:tc>
-        <w:tc>
-          <w:tcPr>
-            <w:tcW w:w="1332" w:type="dxa"/>
-            <w:shd w:val="clear" w:color="auto" w:fill="A6A6A6" w:themeFill="background1" w:themeFillShade="A6"/>
-          </w:tcPr>
-          <w:p>
-            <w:pPr>
-              <w:jc w:val="center"/>
-            </w:pPr>
-            <w:r>
-              <w:t>Tres</w:t>
-            </w:r>
-          </w:p>
-        </w:tc>
-        <w:tc>
-          <w:tcPr>
-            <w:tcW w:w="1276" w:type="dxa"/>
-            <w:shd w:val="clear" w:color="auto" w:fill="A6A6A6" w:themeFill="background1" w:themeFillShade="A6"/>
-          </w:tcPr>
-          <w:p>
-            <w:pPr>
-              <w:jc w:val="center"/>
-            </w:pPr>
-            <w:r>
-              <w:t>NO</w:t>
-            </w:r>
-          </w:p>
-        </w:tc>
-      </w:tr>
-      <w:tr>
-        <w:trPr>
-          <w:jc w:val="center"/>
-        </w:trPr>
-        <w:tc>
-          <w:tcPr>
-            <w:tcW w:w="1167" w:type="dxa"/>
-            <w:shd w:val="clear" w:color="auto" w:fill="A6A6A6" w:themeFill="background1" w:themeFillShade="A6"/>
-          </w:tcPr>
-          <w:p>
-            <w:pPr>
-              <w:jc w:val="center"/>
-            </w:pPr>
-            <w:r>
-              <w:t>1</w:t>
-            </w:r>
-          </w:p>
-        </w:tc>
-        <w:tc>
-          <w:tcPr>
-            <w:tcW w:w="1034" w:type="dxa"/>
-            <w:shd w:val="clear" w:color="auto" w:fill="A6A6A6" w:themeFill="background1" w:themeFillShade="A6"/>
-          </w:tcPr>
-          <w:p>
-            <w:pPr>
-              <w:jc w:val="center"/>
-            </w:pPr>
-            <w:r>
               <w:t>1</w:t>
             </w:r>
           </w:p>
@@ -1934,7 +1840,7 @@
         </w:rPr>
       </w:pPr>
       <w:r>
-        <w:object w:dxaOrig="10636" w:dyaOrig="7816">
+        <w:object w:dxaOrig="9751" w:dyaOrig="9391">
           <v:shapetype id="_x0000_t75" coordsize="21600,21600" o:spt="75" o:preferrelative="t" path="m@4@5l@4@11@9@11@9@5xe" filled="f" stroked="f">
             <v:stroke joinstyle="miter"/>
             <v:formulas>
@@ -1954,12 +1860,14 @@
             <v:path o:extrusionok="f" gradientshapeok="t" o:connecttype="rect"/>
             <o:lock v:ext="edit" aspectratio="t"/>
           </v:shapetype>
-          <v:shape id="_x0000_i1025" type="#_x0000_t75" style="width:425.25pt;height:312pt" o:ole="">
+          <v:shape id="_x0000_i1027" type="#_x0000_t75" style="width:425.25pt;height:409.5pt" o:ole="">
             <v:imagedata r:id="rId5" o:title=""/>
           </v:shape>
-          <o:OLEObject Type="Embed" ProgID="Visio.Drawing.15" ShapeID="_x0000_i1025" DrawAspect="Content" ObjectID="_1540650978" r:id="rId6"/>
+          <o:OLEObject Type="Embed" ProgID="Visio.Drawing.15" ShapeID="_x0000_i1027" DrawAspect="Content" ObjectID="_1540675980" r:id="rId6"/>
         </w:object>
       </w:r>
+      <w:bookmarkStart w:id="0" w:name="_GoBack"/>
+      <w:bookmarkEnd w:id="0"/>
     </w:p>
     <w:p>
       <w:pPr>

</xml_diff>